<commit_message>
Parcourir dossier et fichiers
</commit_message>
<xml_diff>
--- a/JAVA_basics.docx
+++ b/JAVA_basics.docx
@@ -9420,12 +9420,272 @@
     </w:p>
     <w:p>
       <w:pPr>
-        <w:pStyle w:val="Paragraphedeliste"/>
-        <w:numPr>
-          <w:ilvl w:val="0"/>
-          <w:numId w:val="1"/>
-        </w:numPr>
-      </w:pPr>
+        <w:ind w:left="360"/>
+      </w:pPr>
+    </w:p>
+    <w:p>
+      <w:pPr>
+        <w:pStyle w:val="Titre1"/>
+      </w:pPr>
+      <w:r>
+        <w:t>Entrées / Sorties Fichiers</w:t>
+      </w:r>
+    </w:p>
+    <w:p>
+      <w:pPr>
+        <w:rPr>
+          <w:b/>
+        </w:rPr>
+      </w:pPr>
+      <w:r>
+        <w:rPr>
+          <w:b/>
+        </w:rPr>
+        <w:t>Class File</w:t>
+      </w:r>
+    </w:p>
+    <w:p>
+      <w:pPr>
+        <w:pStyle w:val="Paragraphedeliste"/>
+        <w:numPr>
+          <w:ilvl w:val="0"/>
+          <w:numId w:val="1"/>
+        </w:numPr>
+      </w:pPr>
+      <w:r>
+        <w:t>La création d’un objet de la classe File</w:t>
+      </w:r>
+      <w:r>
+        <w:t xml:space="preserve"> </w:t>
+      </w:r>
+      <w:r>
+        <w:t>peut se faire de différentes manières :</w:t>
+      </w:r>
+    </w:p>
+    <w:p>
+      <w:pPr>
+        <w:pStyle w:val="Paragraphedeliste"/>
+        <w:numPr>
+          <w:ilvl w:val="1"/>
+          <w:numId w:val="1"/>
+        </w:numPr>
+      </w:pPr>
+      <w:r>
+        <w:t>File f1=new File("c:/projet/fichier.ext");</w:t>
+      </w:r>
+    </w:p>
+    <w:p>
+      <w:pPr>
+        <w:pStyle w:val="Paragraphedeliste"/>
+        <w:numPr>
+          <w:ilvl w:val="1"/>
+          <w:numId w:val="1"/>
+        </w:numPr>
+      </w:pPr>
+      <w:r>
+        <w:t>File f2=new File("c:/projet", "fihier.ext");</w:t>
+      </w:r>
+    </w:p>
+    <w:p>
+      <w:pPr>
+        <w:pStyle w:val="Paragraphedeliste"/>
+        <w:numPr>
+          <w:ilvl w:val="1"/>
+          <w:numId w:val="1"/>
+        </w:numPr>
+      </w:pPr>
+      <w:r>
+        <w:t>File f3=new File("c:/projet");</w:t>
+      </w:r>
+    </w:p>
+    <w:p>
+      <w:pPr>
+        <w:pStyle w:val="Paragraphedeliste"/>
+        <w:numPr>
+          <w:ilvl w:val="0"/>
+          <w:numId w:val="1"/>
+        </w:numPr>
+      </w:pPr>
+      <w:r>
+        <w:t>String getName(); Retourne le nom du fichier.</w:t>
+      </w:r>
+    </w:p>
+    <w:p>
+      <w:pPr>
+        <w:pStyle w:val="Paragraphedeliste"/>
+        <w:numPr>
+          <w:ilvl w:val="0"/>
+          <w:numId w:val="1"/>
+        </w:numPr>
+      </w:pPr>
+      <w:r>
+        <w:t>String getPath(); Retourne la localisation du fichier en relatif.</w:t>
+      </w:r>
+    </w:p>
+    <w:p>
+      <w:pPr>
+        <w:pStyle w:val="Paragraphedeliste"/>
+        <w:numPr>
+          <w:ilvl w:val="0"/>
+          <w:numId w:val="1"/>
+        </w:numPr>
+      </w:pPr>
+      <w:r>
+        <w:t>String getAbsolutePath(); Idem mais en absolu.</w:t>
+      </w:r>
+    </w:p>
+    <w:p>
+      <w:pPr>
+        <w:pStyle w:val="Paragraphedeliste"/>
+        <w:numPr>
+          <w:ilvl w:val="0"/>
+          <w:numId w:val="1"/>
+        </w:numPr>
+      </w:pPr>
+      <w:r>
+        <w:t>String getParent(); Retourne le nom du répertoire parent.</w:t>
+      </w:r>
+    </w:p>
+    <w:p>
+      <w:pPr>
+        <w:pStyle w:val="Paragraphedeliste"/>
+        <w:numPr>
+          <w:ilvl w:val="0"/>
+          <w:numId w:val="1"/>
+        </w:numPr>
+      </w:pPr>
+      <w:r>
+        <w:t>boolean renameTo(File newFile); Permet de renommer un fichier.</w:t>
+      </w:r>
+    </w:p>
+    <w:p>
+      <w:pPr>
+        <w:pStyle w:val="Paragraphedeliste"/>
+        <w:numPr>
+          <w:ilvl w:val="0"/>
+          <w:numId w:val="1"/>
+        </w:numPr>
+      </w:pPr>
+      <w:r>
+        <w:t>boolean exists() ; Est-ce que le fichier existe ?</w:t>
+      </w:r>
+    </w:p>
+    <w:p>
+      <w:pPr>
+        <w:pStyle w:val="Paragraphedeliste"/>
+        <w:numPr>
+          <w:ilvl w:val="0"/>
+          <w:numId w:val="1"/>
+        </w:numPr>
+      </w:pPr>
+      <w:r>
+        <w:t>boolean canRead(); Le fichier est t-il lisible ?</w:t>
+      </w:r>
+    </w:p>
+    <w:p>
+      <w:pPr>
+        <w:pStyle w:val="Paragraphedeliste"/>
+        <w:numPr>
+          <w:ilvl w:val="0"/>
+          <w:numId w:val="1"/>
+        </w:numPr>
+      </w:pPr>
+      <w:r>
+        <w:t>boolean canWrite(); Le fichier est t-il modifiable ?</w:t>
+      </w:r>
+    </w:p>
+    <w:p>
+      <w:pPr>
+        <w:pStyle w:val="Paragraphedeliste"/>
+        <w:numPr>
+          <w:ilvl w:val="0"/>
+          <w:numId w:val="1"/>
+        </w:numPr>
+      </w:pPr>
+      <w:r>
+        <w:t>boolean isDirectory(); Permet de savoir si c'est un répertoire.</w:t>
+      </w:r>
+    </w:p>
+    <w:p>
+      <w:pPr>
+        <w:pStyle w:val="Paragraphedeliste"/>
+        <w:numPr>
+          <w:ilvl w:val="0"/>
+          <w:numId w:val="1"/>
+        </w:numPr>
+      </w:pPr>
+      <w:r>
+        <w:t>boolean isFile(); Permet de savoir si c'est un fichier.</w:t>
+      </w:r>
+    </w:p>
+    <w:p>
+      <w:pPr>
+        <w:pStyle w:val="Paragraphedeliste"/>
+        <w:numPr>
+          <w:ilvl w:val="0"/>
+          <w:numId w:val="1"/>
+        </w:numPr>
+      </w:pPr>
+      <w:r>
+        <w:t>long length(); Quelle est sa longueur (en octets) ?</w:t>
+      </w:r>
+    </w:p>
+    <w:p>
+      <w:pPr>
+        <w:pStyle w:val="Paragraphedeliste"/>
+        <w:numPr>
+          <w:ilvl w:val="0"/>
+          <w:numId w:val="1"/>
+        </w:numPr>
+      </w:pPr>
+      <w:r>
+        <w:t>boolean delete(); Permet d'effacer le fichier.</w:t>
+      </w:r>
+    </w:p>
+    <w:p>
+      <w:pPr>
+        <w:pStyle w:val="Paragraphedeliste"/>
+        <w:numPr>
+          <w:ilvl w:val="0"/>
+          <w:numId w:val="1"/>
+        </w:numPr>
+      </w:pPr>
+      <w:r>
+        <w:t>boolean mkdir(); Permet de créer un répertoire.</w:t>
+      </w:r>
+    </w:p>
+    <w:p>
+      <w:pPr>
+        <w:pStyle w:val="Paragraphedeliste"/>
+        <w:numPr>
+          <w:ilvl w:val="0"/>
+          <w:numId w:val="1"/>
+        </w:numPr>
+      </w:pPr>
+      <w:r>
+        <w:t>F.list() : Créer une liste des répertoires (sous-liste) et fichiers que contient F.</w:t>
+      </w:r>
+    </w:p>
+    <w:p/>
+    <w:p>
+      <w:pPr>
+        <w:pStyle w:val="Titre1"/>
+      </w:pPr>
+      <w:r>
+        <w:t>Sérialisation</w:t>
+      </w:r>
+    </w:p>
+    <w:p>
+      <w:pPr>
+        <w:pStyle w:val="Paragraphedeliste"/>
+        <w:numPr>
+          <w:ilvl w:val="0"/>
+          <w:numId w:val="1"/>
+        </w:numPr>
+      </w:pPr>
+      <w:r>
+        <w:t>Sauvegarder et rendre persistent l’état d’un objet en mémoire.</w:t>
+      </w:r>
       <w:bookmarkStart w:id="0" w:name="_GoBack"/>
       <w:bookmarkEnd w:id="0"/>
     </w:p>

</xml_diff>